<commit_message>
Ruby on rails versie verwijderd
</commit_message>
<xml_diff>
--- a/Code of conduct.docx
+++ b/Code of conduct.docx
@@ -20,8 +20,18 @@
           <w:sz w:val="40"/>
           <w:lang w:val="en-GB"/>
         </w:rPr>
-        <w:t>Code of conduct | Project Portfolio Stenden</w:t>
-      </w:r>
+        <w:t xml:space="preserve">Code of conduct | Project Portfolio </w:t>
+      </w:r>
+      <w:proofErr w:type="spellStart"/>
+      <w:r>
+        <w:rPr>
+          <w:b/>
+          <w:sz w:val="40"/>
+          <w:lang w:val="en-GB"/>
+        </w:rPr>
+        <w:t>Stenden</w:t>
+      </w:r>
+      <w:proofErr w:type="spellEnd"/>
     </w:p>
     <w:p>
       <w:pPr>
@@ -56,13 +66,35 @@
         <w:rPr>
           <w:sz w:val="28"/>
         </w:rPr>
-        <w:t>Onze code of conduct</w:t>
-      </w:r>
-      <w:r>
-        <w:rPr>
-          <w:sz w:val="28"/>
-        </w:rPr>
-        <w:t xml:space="preserve"> heeft het over hoe je met elkaar om gaat binnen het project. Hieronder vallen collega’s en leidingevenden.</w:t>
+        <w:t xml:space="preserve">Onze code of </w:t>
+      </w:r>
+      <w:proofErr w:type="spellStart"/>
+      <w:r>
+        <w:rPr>
+          <w:sz w:val="28"/>
+        </w:rPr>
+        <w:t>conduct</w:t>
+      </w:r>
+      <w:proofErr w:type="spellEnd"/>
+      <w:r>
+        <w:rPr>
+          <w:sz w:val="28"/>
+        </w:rPr>
+        <w:t xml:space="preserve"> heeft het over hoe je met elkaar om gaat binnen het project. Hieronder vallen collega’s en </w:t>
+      </w:r>
+      <w:proofErr w:type="spellStart"/>
+      <w:r>
+        <w:rPr>
+          <w:sz w:val="28"/>
+        </w:rPr>
+        <w:t>leidingevenden</w:t>
+      </w:r>
+      <w:proofErr w:type="spellEnd"/>
+      <w:r>
+        <w:rPr>
+          <w:sz w:val="28"/>
+        </w:rPr>
+        <w:t>.</w:t>
       </w:r>
     </w:p>
     <w:p>
@@ -97,42 +129,79 @@
         <w:rPr>
           <w:sz w:val="28"/>
         </w:rPr>
-        <w:t>Deze code of conduct geld voor alle deelnemers van het project binnen ons groepje.</w:t>
-      </w:r>
-    </w:p>
-    <w:p>
-      <w:pPr>
-        <w:rPr>
-          <w:sz w:val="28"/>
-        </w:rPr>
-      </w:pPr>
-    </w:p>
-    <w:p>
-      <w:pPr>
-        <w:rPr>
-          <w:b/>
-          <w:sz w:val="28"/>
-        </w:rPr>
-      </w:pPr>
-      <w:r>
-        <w:rPr>
-          <w:b/>
-          <w:sz w:val="28"/>
-        </w:rPr>
-        <w:t>Onderdelen van de code of conduct</w:t>
-      </w:r>
-    </w:p>
-    <w:p>
-      <w:pPr>
-        <w:rPr>
-          <w:sz w:val="28"/>
-        </w:rPr>
-      </w:pPr>
-      <w:r>
-        <w:rPr>
-          <w:sz w:val="28"/>
-        </w:rPr>
-        <w:t>Leden van onze projectgroep worden er op aangekeken om de regels in deze code of conduct te volgen zolang ze bezig zijn met dit project.</w:t>
+        <w:t xml:space="preserve">Deze code of </w:t>
+      </w:r>
+      <w:proofErr w:type="spellStart"/>
+      <w:r>
+        <w:rPr>
+          <w:sz w:val="28"/>
+        </w:rPr>
+        <w:t>conduct</w:t>
+      </w:r>
+      <w:proofErr w:type="spellEnd"/>
+      <w:r>
+        <w:rPr>
+          <w:sz w:val="28"/>
+        </w:rPr>
+        <w:t xml:space="preserve"> geld voor alle deelnemers van het project binnen ons groepje.</w:t>
+      </w:r>
+    </w:p>
+    <w:p>
+      <w:pPr>
+        <w:rPr>
+          <w:sz w:val="28"/>
+        </w:rPr>
+      </w:pPr>
+    </w:p>
+    <w:p>
+      <w:pPr>
+        <w:rPr>
+          <w:b/>
+          <w:sz w:val="28"/>
+        </w:rPr>
+      </w:pPr>
+      <w:r>
+        <w:rPr>
+          <w:b/>
+          <w:sz w:val="28"/>
+        </w:rPr>
+        <w:t xml:space="preserve">Onderdelen van de code of </w:t>
+      </w:r>
+      <w:proofErr w:type="spellStart"/>
+      <w:r>
+        <w:rPr>
+          <w:b/>
+          <w:sz w:val="28"/>
+        </w:rPr>
+        <w:t>conduct</w:t>
+      </w:r>
+      <w:proofErr w:type="spellEnd"/>
+    </w:p>
+    <w:p>
+      <w:pPr>
+        <w:rPr>
+          <w:sz w:val="28"/>
+        </w:rPr>
+      </w:pPr>
+      <w:r>
+        <w:rPr>
+          <w:sz w:val="28"/>
+        </w:rPr>
+        <w:t xml:space="preserve">Leden van onze projectgroep worden er op aangekeken om de regels in deze code of </w:t>
+      </w:r>
+      <w:proofErr w:type="spellStart"/>
+      <w:r>
+        <w:rPr>
+          <w:sz w:val="28"/>
+        </w:rPr>
+        <w:t>conduct</w:t>
+      </w:r>
+      <w:proofErr w:type="spellEnd"/>
+      <w:r>
+        <w:rPr>
+          <w:sz w:val="28"/>
+        </w:rPr>
+        <w:t xml:space="preserve"> te volgen zolang ze bezig zijn met dit project.</w:t>
       </w:r>
     </w:p>
     <w:p>
@@ -202,7 +271,35 @@
         <w:rPr>
           <w:sz w:val="28"/>
         </w:rPr>
-        <w:t>Alle leden van de projectgroep zullen respect tonen voor andermans bezittingen. Hiermee wordt bedoeld dat je niet aan elkaars spullen zit zonder te vragen. Hieronder vallen ook alle digitale eigendommen van leden. Er wordt dus ook niet aan elkaars repository´s gezeten zonder te toestemming van degene die daar aan werkt en de eigenaar van de repository.</w:t>
+        <w:t xml:space="preserve">Alle leden van de projectgroep zullen respect tonen voor andermans bezittingen. Hiermee wordt bedoeld dat je niet aan elkaars spullen zit zonder te vragen. Hieronder vallen ook alle digitale eigendommen van leden. Er wordt dus ook niet aan elkaars </w:t>
+      </w:r>
+      <w:proofErr w:type="spellStart"/>
+      <w:r>
+        <w:rPr>
+          <w:sz w:val="28"/>
+        </w:rPr>
+        <w:t>repository´s</w:t>
+      </w:r>
+      <w:proofErr w:type="spellEnd"/>
+      <w:r>
+        <w:rPr>
+          <w:sz w:val="28"/>
+        </w:rPr>
+        <w:t xml:space="preserve"> gezeten zonder te toestemming van degene die daar aan werkt en de eigenaar van de </w:t>
+      </w:r>
+      <w:proofErr w:type="spellStart"/>
+      <w:r>
+        <w:rPr>
+          <w:sz w:val="28"/>
+        </w:rPr>
+        <w:t>repository</w:t>
+      </w:r>
+      <w:proofErr w:type="spellEnd"/>
+      <w:r>
+        <w:rPr>
+          <w:sz w:val="28"/>
+        </w:rPr>
+        <w:t>.</w:t>
       </w:r>
     </w:p>
     <w:p>
@@ -426,7 +523,21 @@
         <w:rPr>
           <w:sz w:val="28"/>
         </w:rPr>
-        <w:t>Er wordt verwacht dat leden van de projectgroep om vriendelijk en samenwerkend zijn. Help elkaar in situaties waar dat nodig is.</w:t>
+        <w:t xml:space="preserve">Er wordt verwacht dat leden van de projectgroep om vriendelijk en samenwerkend </w:t>
+      </w:r>
+      <w:r>
+        <w:rPr>
+          <w:sz w:val="28"/>
+        </w:rPr>
+        <w:t xml:space="preserve">te </w:t>
+      </w:r>
+      <w:bookmarkStart w:id="0" w:name="_GoBack"/>
+      <w:bookmarkEnd w:id="0"/>
+      <w:r>
+        <w:rPr>
+          <w:sz w:val="28"/>
+        </w:rPr>
+        <w:t>zijn. Help elkaar in situaties waar dat nodig is.</w:t>
       </w:r>
     </w:p>
     <w:p>
@@ -489,7 +600,21 @@
         <w:rPr>
           <w:sz w:val="28"/>
         </w:rPr>
-        <w:t xml:space="preserve">mmunicatie. Als bijvoorbeeld een lid van de groep bezig gaat met een repository of met een verslag dan wordt van hem/haar verwacht dat hij/zij dit meld aan de groep. </w:t>
+        <w:t xml:space="preserve">mmunicatie. Als bijvoorbeeld een lid van de groep bezig gaat met een </w:t>
+      </w:r>
+      <w:proofErr w:type="spellStart"/>
+      <w:r>
+        <w:rPr>
+          <w:sz w:val="28"/>
+        </w:rPr>
+        <w:t>repository</w:t>
+      </w:r>
+      <w:proofErr w:type="spellEnd"/>
+      <w:r>
+        <w:rPr>
+          <w:sz w:val="28"/>
+        </w:rPr>
+        <w:t xml:space="preserve"> of met een verslag dan wordt van hem/haar verwacht dat hij/zij dit meld aan de groep. </w:t>
       </w:r>
     </w:p>
     <w:p>
@@ -620,16 +745,30 @@
         <w:rPr>
           <w:sz w:val="28"/>
         </w:rPr>
-        <w:t>agen of checken voordat je pushed</w:t>
-      </w:r>
-      <w:bookmarkStart w:id="0" w:name="_GoBack"/>
-      <w:bookmarkEnd w:id="0"/>
-      <w:r>
-        <w:rPr>
-          <w:sz w:val="28"/>
-        </w:rPr>
-        <w:t xml:space="preserve"> naar Github</w:t>
-      </w:r>
+        <w:t xml:space="preserve">agen of checken voordat je </w:t>
+      </w:r>
+      <w:proofErr w:type="spellStart"/>
+      <w:r>
+        <w:rPr>
+          <w:sz w:val="28"/>
+        </w:rPr>
+        <w:t>pushed</w:t>
+      </w:r>
+      <w:proofErr w:type="spellEnd"/>
+      <w:r>
+        <w:rPr>
+          <w:sz w:val="28"/>
+        </w:rPr>
+        <w:t xml:space="preserve"> naar </w:t>
+      </w:r>
+      <w:proofErr w:type="spellStart"/>
+      <w:r>
+        <w:rPr>
+          <w:sz w:val="28"/>
+        </w:rPr>
+        <w:t>Github</w:t>
+      </w:r>
+      <w:proofErr w:type="spellEnd"/>
     </w:p>
     <w:p>
       <w:pPr>
@@ -1252,6 +1391,7 @@
   <w:style w:type="character" w:default="1" w:styleId="Standaardalinea-lettertype">
     <w:name w:val="Default Paragraph Font"/>
     <w:uiPriority w:val="1"/>
+    <w:semiHidden/>
     <w:unhideWhenUsed/>
   </w:style>
   <w:style w:type="table" w:default="1" w:styleId="Standaardtabel">

</xml_diff>